<commit_message>
add an essay on bachelor degree
</commit_message>
<xml_diff>
--- a/Words/Misunderstood and Misspelled Words.docx
+++ b/Words/Misunderstood and Misspelled Words.docx
@@ -445,9 +445,6 @@
     <w:p>
       <w:pPr>
         <w:jc w:val="left"/>
-        <w:rPr>
-          <w:rFonts w:hint="eastAsia"/>
-        </w:rPr>
       </w:pPr>
       <w:r>
         <w:rPr>
@@ -572,8 +569,31 @@
         </w:rPr>
         <w:t>He was charged with murder.</w:t>
       </w:r>
-      <w:r>
-        <w:br/>
+    </w:p>
+    <w:p>
+      <w:pPr>
+        <w:jc w:val="left"/>
+        <w:rPr>
+          <w:rFonts w:hint="eastAsia"/>
+          <w:b/>
+          <w:bCs/>
+        </w:rPr>
+      </w:pPr>
+      <w:r>
+        <w:rPr>
+          <w:rFonts w:hint="eastAsia"/>
+          <w:b/>
+          <w:bCs/>
+        </w:rPr>
+        <w:t>guarantee</w:t>
+      </w:r>
+      <w:r>
+        <w:rPr>
+          <w:rFonts w:hint="eastAsia"/>
+          <w:b/>
+          <w:bCs/>
+        </w:rPr>
+        <w:t xml:space="preserve"> </w:t>
       </w:r>
     </w:p>
     <w:sectPr>

</xml_diff>